<commit_message>
touched all the older files
</commit_message>
<xml_diff>
--- a/Migration Support/Overview of Migrating from HPE OneView Ansible Module to HPE OneView Ansible Collection Format.DOCX
+++ b/Migration Support/Overview of Migrating from HPE OneView Ansible Module to HPE OneView Ansible Collection Format.DOCX
@@ -36,7 +36,7 @@
                           <a14:useLocalDpi xmlns:a14="http://schemas.microsoft.com/office/drawing/2010/main" val="0"/>
                         </a:ext>
                         <a:ext uri="{96DAC541-7B7A-43D3-8B79-37D633B846F1}">
-                          <asvg:svgBlip xmlns:asvg="http://schemas.microsoft.com/office/drawing/2016/SVG/main" xmlns:w16se="http://schemas.microsoft.com/office/word/2015/wordml/symex" xmlns:w16="http://schemas.microsoft.com/office/word/2018/wordml" xmlns:w16cid="http://schemas.microsoft.com/office/word/2016/wordml/cid" xmlns:w16cex="http://schemas.microsoft.com/office/word/2018/wordml/cex" xmlns:w="http://schemas.openxmlformats.org/wordprocessingml/2006/main" xmlns:w10="urn:schemas-microsoft-com:office:word" xmlns:v="urn:schemas-microsoft-com:vml" xmlns:o="urn:schemas-microsoft-com:office:office" xmlns:am3d="http://schemas.microsoft.com/office/drawing/2017/model3d" xmlns:aink="http://schemas.microsoft.com/office/drawing/2016/ink" xmlns:cx8="http://schemas.microsoft.com/office/drawing/2016/5/14/chartex" xmlns:cx7="http://schemas.microsoft.com/office/drawing/2016/5/13/chartex" xmlns:cx6="http://schemas.microsoft.com/office/drawing/2016/5/12/chartex" xmlns:cx5="http://schemas.microsoft.com/office/drawing/2016/5/11/chartex" xmlns:cx4="http://schemas.microsoft.com/office/drawing/2016/5/10/chartex" xmlns:cx3="http://schemas.microsoft.com/office/drawing/2016/5/9/chartex" xmlns:cx2="http://schemas.microsoft.com/office/drawing/2015/10/21/chartex" xmlns:cx1="http://schemas.microsoft.com/office/drawing/2015/9/8/chartex" xmlns:cx="http://schemas.microsoft.com/office/drawing/2014/chartex" xmlns="" r:embed="rId9"/>
+                          <asvg:svgBlip xmlns="" xmlns:cx="http://schemas.microsoft.com/office/drawing/2014/chartex" xmlns:cx1="http://schemas.microsoft.com/office/drawing/2015/9/8/chartex" xmlns:cx2="http://schemas.microsoft.com/office/drawing/2015/10/21/chartex" xmlns:cx3="http://schemas.microsoft.com/office/drawing/2016/5/9/chartex" xmlns:cx4="http://schemas.microsoft.com/office/drawing/2016/5/10/chartex" xmlns:cx5="http://schemas.microsoft.com/office/drawing/2016/5/11/chartex" xmlns:cx6="http://schemas.microsoft.com/office/drawing/2016/5/12/chartex" xmlns:cx7="http://schemas.microsoft.com/office/drawing/2016/5/13/chartex" xmlns:cx8="http://schemas.microsoft.com/office/drawing/2016/5/14/chartex" xmlns:aink="http://schemas.microsoft.com/office/drawing/2016/ink" xmlns:am3d="http://schemas.microsoft.com/office/drawing/2017/model3d" xmlns:o="urn:schemas-microsoft-com:office:office" xmlns:v="urn:schemas-microsoft-com:vml" xmlns:w10="urn:schemas-microsoft-com:office:word" xmlns:w="http://schemas.openxmlformats.org/wordprocessingml/2006/main" xmlns:w16cex="http://schemas.microsoft.com/office/word/2018/wordml/cex" xmlns:w16cid="http://schemas.microsoft.com/office/word/2016/wordml/cid" xmlns:w16="http://schemas.microsoft.com/office/word/2018/wordml" xmlns:w16se="http://schemas.microsoft.com/office/word/2015/wordml/symex" xmlns:asvg="http://schemas.microsoft.com/office/drawing/2016/SVG/main" r:embed="rId9"/>
                         </a:ext>
                       </a:extLst>
                     </a:blip>
@@ -222,17 +222,7 @@
           <w:sz w:val="72"/>
           <w:szCs w:val="72"/>
         </w:rPr>
-        <w:t>Collection For</w:t>
-      </w:r>
-      <w:bookmarkStart w:id="0" w:name="_GoBack"/>
-      <w:bookmarkEnd w:id="0"/>
-      <w:r>
-        <w:rPr>
-          <w:rFonts w:ascii="MetricHPE" w:hAnsi="MetricHPE"/>
-          <w:sz w:val="72"/>
-          <w:szCs w:val="72"/>
-        </w:rPr>
-        <w:t>mat</w:t>
+        <w:t>Collection Format</w:t>
       </w:r>
       <w:r>
         <w:rPr>
@@ -437,6 +427,7 @@
               <w:lang w:val="en-US"/>
             </w:rPr>
           </w:pPr>
+          <w:proofErr w:type="spellStart"/>
           <w:r>
             <w:rPr>
               <w:rFonts w:ascii="MetricHPE" w:eastAsiaTheme="minorHAnsi" w:hAnsi="MetricHPE" w:cstheme="minorBidi"/>
@@ -444,7 +435,17 @@
               <w:szCs w:val="22"/>
               <w:lang w:val="en-US"/>
             </w:rPr>
-            <w:t xml:space="preserve">RedHat </w:t>
+            <w:t>RedHat</w:t>
+          </w:r>
+          <w:proofErr w:type="spellEnd"/>
+          <w:r>
+            <w:rPr>
+              <w:rFonts w:ascii="MetricHPE" w:eastAsiaTheme="minorHAnsi" w:hAnsi="MetricHPE" w:cstheme="minorBidi"/>
+              <w:sz w:val="22"/>
+              <w:szCs w:val="22"/>
+              <w:lang w:val="en-US"/>
+            </w:rPr>
+            <w:t xml:space="preserve"> </w:t>
           </w:r>
           <w:r>
             <w:rPr>
@@ -511,6 +512,7 @@
             </w:rPr>
             <w:t xml:space="preserve"> Collections</w:t>
           </w:r>
+          <w:proofErr w:type="gramStart"/>
           <w:r>
             <w:rPr>
               <w:rFonts w:ascii="MetricHPE" w:eastAsiaTheme="minorHAnsi" w:hAnsi="MetricHPE" w:cstheme="minorBidi"/>
@@ -545,7 +547,17 @@
               <w:szCs w:val="22"/>
               <w:lang w:val="en-US"/>
             </w:rPr>
-            <w:t>…………..6</w:t>
+            <w:t>…………</w:t>
+          </w:r>
+          <w:proofErr w:type="gramEnd"/>
+          <w:r>
+            <w:rPr>
+              <w:rFonts w:ascii="MetricHPE" w:eastAsiaTheme="minorHAnsi" w:hAnsi="MetricHPE" w:cstheme="minorBidi"/>
+              <w:sz w:val="22"/>
+              <w:szCs w:val="22"/>
+              <w:lang w:val="en-US"/>
+            </w:rPr>
+            <w:t>..6</w:t>
           </w:r>
         </w:p>
         <w:p>
@@ -1140,6 +1152,7 @@
         </w:rPr>
         <w:t xml:space="preserve">benefits associated with migration from the HPE OneView Ansible Module </w:t>
       </w:r>
+      <w:proofErr w:type="spellStart"/>
       <w:r>
         <w:rPr>
           <w:rFonts w:ascii="MetricHPE" w:hAnsi="MetricHPE"/>
@@ -1147,7 +1160,17 @@
           <w:sz w:val="22"/>
           <w:szCs w:val="22"/>
         </w:rPr>
-        <w:t xml:space="preserve">module </w:t>
+        <w:t>module</w:t>
+      </w:r>
+      <w:proofErr w:type="spellEnd"/>
+      <w:r>
+        <w:rPr>
+          <w:rFonts w:ascii="MetricHPE" w:hAnsi="MetricHPE"/>
+          <w:color w:val="000000" w:themeColor="text1"/>
+          <w:sz w:val="22"/>
+          <w:szCs w:val="22"/>
+        </w:rPr>
+        <w:t xml:space="preserve"> </w:t>
       </w:r>
       <w:r>
         <w:rPr>
@@ -1175,7 +1198,17 @@
             <w:sz w:val="22"/>
             <w:szCs w:val="22"/>
           </w:rPr>
-          <w:t>HPE OneView Ansible Collection</w:t>
+          <w:t xml:space="preserve">HPE OneView Ansible </w:t>
+        </w:r>
+        <w:proofErr w:type="gramStart"/>
+        <w:r>
+          <w:rPr>
+            <w:rStyle w:val="Hyperlink"/>
+            <w:rFonts w:ascii="MetricHPE" w:hAnsi="MetricHPE"/>
+            <w:sz w:val="22"/>
+            <w:szCs w:val="22"/>
+          </w:rPr>
+          <w:t>Collection</w:t>
         </w:r>
         <w:r>
           <w:rPr>
@@ -1186,6 +1219,7 @@
           </w:rPr>
           <w:t xml:space="preserve"> </w:t>
         </w:r>
+        <w:proofErr w:type="gramEnd"/>
       </w:hyperlink>
       <w:r>
         <w:rPr>
@@ -1362,7 +1396,7 @@
       <w:pPr>
         <w:pStyle w:val="Heading1"/>
       </w:pPr>
-      <w:bookmarkStart w:id="1" w:name="_Toc36116370"/>
+      <w:bookmarkStart w:id="0" w:name="_Toc36116370"/>
     </w:p>
     <w:p>
       <w:pPr>
@@ -1971,6 +2005,7 @@
         </w:rPr>
         <w:t xml:space="preserve">in your infrastructure at the same time. It does this by selecting portions of systems listed in </w:t>
       </w:r>
+      <w:proofErr w:type="spellStart"/>
       <w:r>
         <w:rPr>
           <w:rFonts w:ascii="MetricHPE" w:hAnsi="MetricHPE"/>
@@ -1979,6 +2014,7 @@
         </w:rPr>
         <w:t>Ansible’s</w:t>
       </w:r>
+      <w:proofErr w:type="spellEnd"/>
       <w:r>
         <w:rPr>
           <w:rFonts w:ascii="MetricHPE" w:hAnsi="MetricHPE"/>
@@ -2001,7 +2037,25 @@
           <w:sz w:val="22"/>
           <w:szCs w:val="22"/>
         </w:rPr>
-        <w:t>/etc/ansible/hosts.</w:t>
+        <w:t>/</w:t>
+      </w:r>
+      <w:proofErr w:type="spellStart"/>
+      <w:r>
+        <w:rPr>
+          <w:rFonts w:ascii="MetricHPE" w:hAnsi="MetricHPE"/>
+          <w:sz w:val="22"/>
+          <w:szCs w:val="22"/>
+        </w:rPr>
+        <w:t>etc</w:t>
+      </w:r>
+      <w:proofErr w:type="spellEnd"/>
+      <w:r>
+        <w:rPr>
+          <w:rFonts w:ascii="MetricHPE" w:hAnsi="MetricHPE"/>
+          <w:sz w:val="22"/>
+          <w:szCs w:val="22"/>
+        </w:rPr>
+        <w:t>/ansible/hosts.</w:t>
       </w:r>
       <w:r>
         <w:rPr>
@@ -2507,7 +2561,7 @@
         <w:t xml:space="preserve"> </w:t>
       </w:r>
     </w:p>
-    <w:bookmarkEnd w:id="1"/>
+    <w:bookmarkEnd w:id="0"/>
     <w:p>
       <w:pPr>
         <w:spacing w:before="4"/>
@@ -2532,12 +2586,12 @@
           <w:szCs w:val="21"/>
         </w:rPr>
       </w:pPr>
-      <w:bookmarkStart w:id="2" w:name="Fluid_resource_pools"/>
-      <w:bookmarkStart w:id="3" w:name="Software-defined_intelligence"/>
-      <w:bookmarkStart w:id="4" w:name="Unified_API"/>
+      <w:bookmarkStart w:id="1" w:name="Fluid_resource_pools"/>
+      <w:bookmarkStart w:id="2" w:name="Software-defined_intelligence"/>
+      <w:bookmarkStart w:id="3" w:name="Unified_API"/>
+      <w:bookmarkEnd w:id="1"/>
       <w:bookmarkEnd w:id="2"/>
       <w:bookmarkEnd w:id="3"/>
-      <w:bookmarkEnd w:id="4"/>
     </w:p>
     <w:p>
       <w:pPr>
@@ -2735,7 +2789,7 @@
           <w:rFonts w:ascii="MetricHPE" w:eastAsiaTheme="minorHAnsi" w:hAnsi="MetricHPE" w:cstheme="minorBidi"/>
           <w:lang w:val="en-US"/>
         </w:rPr>
-        <w:t>Ansible version 2.10</w:t>
+        <w:t>Ansible version &gt;= 2.9</w:t>
       </w:r>
       <w:r>
         <w:rPr>
@@ -3097,7 +3151,17 @@
           <w:szCs w:val="22"/>
           <w:shd w:val="clear" w:color="auto" w:fill="FCFCFC"/>
         </w:rPr>
-        <w:t xml:space="preserve">Starting in Ansible 2.10, modules are grouped in collections. </w:t>
+        <w:t>Starting from Ansible 2.9</w:t>
+      </w:r>
+      <w:r>
+        <w:rPr>
+          <w:rFonts w:ascii="MetricHPE" w:hAnsi="MetricHPE" w:cs="Arial"/>
+          <w:color w:val="404040"/>
+          <w:sz w:val="22"/>
+          <w:szCs w:val="22"/>
+          <w:shd w:val="clear" w:color="auto" w:fill="FCFCFC"/>
+        </w:rPr>
+        <w:t xml:space="preserve">, modules are grouped in collections. </w:t>
       </w:r>
       <w:r>
         <w:rPr>
@@ -3277,7 +3341,21 @@
         <w:rPr>
           <w:rFonts w:ascii="MetricHPE" w:hAnsi="MetricHPE"/>
         </w:rPr>
-        <w:t xml:space="preserve"> content from the community.general Ansible </w:t>
+        <w:t xml:space="preserve"> content from the </w:t>
+      </w:r>
+      <w:proofErr w:type="spellStart"/>
+      <w:r>
+        <w:rPr>
+          <w:rFonts w:ascii="MetricHPE" w:hAnsi="MetricHPE"/>
+        </w:rPr>
+        <w:t>community.general</w:t>
+      </w:r>
+      <w:proofErr w:type="spellEnd"/>
+      <w:r>
+        <w:rPr>
+          <w:rFonts w:ascii="MetricHPE" w:hAnsi="MetricHPE"/>
+        </w:rPr>
+        <w:t xml:space="preserve"> Ansible </w:t>
       </w:r>
       <w:r>
         <w:rPr>
@@ -3660,7 +3738,16 @@
           <w:rFonts w:ascii="MetricHPE" w:eastAsiaTheme="minorHAnsi" w:hAnsi="MetricHPE" w:cstheme="minorBidi"/>
           <w:lang w:val="en-US"/>
         </w:rPr>
-        <w:t xml:space="preserve"> Ansible v.2.10)</w:t>
+        <w:t xml:space="preserve"> Ansible v.2.9</w:t>
+      </w:r>
+      <w:bookmarkStart w:id="4" w:name="_GoBack"/>
+      <w:bookmarkEnd w:id="4"/>
+      <w:r>
+        <w:rPr>
+          <w:rFonts w:ascii="MetricHPE" w:eastAsiaTheme="minorHAnsi" w:hAnsi="MetricHPE" w:cstheme="minorBidi"/>
+          <w:lang w:val="en-US"/>
+        </w:rPr>
+        <w:t>)</w:t>
       </w:r>
       <w:r>
         <w:rPr>
@@ -3824,21 +3911,64 @@
           <w:rFonts w:ascii="MetricHPE" w:hAnsi="MetricHPE" w:cstheme="minorHAnsi"/>
           <w:color w:val="000000"/>
         </w:rPr>
-        <w:t xml:space="preserve"> paramiko, sshpass</w:t>
-      </w:r>
+        <w:t xml:space="preserve"> </w:t>
+      </w:r>
+      <w:proofErr w:type="spellStart"/>
       <w:r>
         <w:rPr>
           <w:rFonts w:ascii="MetricHPE" w:hAnsi="MetricHPE" w:cstheme="minorHAnsi"/>
           <w:color w:val="000000"/>
         </w:rPr>
-        <w:t xml:space="preserve">); </w:t>
-      </w:r>
+        <w:t>paramiko</w:t>
+      </w:r>
+      <w:proofErr w:type="spellEnd"/>
       <w:r>
         <w:rPr>
           <w:rFonts w:ascii="MetricHPE" w:hAnsi="MetricHPE" w:cstheme="minorHAnsi"/>
           <w:color w:val="000000"/>
         </w:rPr>
-        <w:t>you need to install them via pip or dnf on your own.</w:t>
+        <w:t xml:space="preserve">, </w:t>
+      </w:r>
+      <w:proofErr w:type="spellStart"/>
+      <w:proofErr w:type="gramStart"/>
+      <w:r>
+        <w:rPr>
+          <w:rFonts w:ascii="MetricHPE" w:hAnsi="MetricHPE" w:cstheme="minorHAnsi"/>
+          <w:color w:val="000000"/>
+        </w:rPr>
+        <w:t>sshpass</w:t>
+      </w:r>
+      <w:proofErr w:type="spellEnd"/>
+      <w:proofErr w:type="gramEnd"/>
+      <w:r>
+        <w:rPr>
+          <w:rFonts w:ascii="MetricHPE" w:hAnsi="MetricHPE" w:cstheme="minorHAnsi"/>
+          <w:color w:val="000000"/>
+        </w:rPr>
+        <w:t xml:space="preserve">); </w:t>
+      </w:r>
+      <w:r>
+        <w:rPr>
+          <w:rFonts w:ascii="MetricHPE" w:hAnsi="MetricHPE" w:cstheme="minorHAnsi"/>
+          <w:color w:val="000000"/>
+        </w:rPr>
+        <w:t xml:space="preserve">you need to install them via pip or </w:t>
+      </w:r>
+      <w:proofErr w:type="spellStart"/>
+      <w:r>
+        <w:rPr>
+          <w:rFonts w:ascii="MetricHPE" w:hAnsi="MetricHPE" w:cstheme="minorHAnsi"/>
+          <w:color w:val="000000"/>
+        </w:rPr>
+        <w:t>dnf</w:t>
+      </w:r>
+      <w:proofErr w:type="spellEnd"/>
+      <w:r>
+        <w:rPr>
+          <w:rFonts w:ascii="MetricHPE" w:hAnsi="MetricHPE" w:cstheme="minorHAnsi"/>
+          <w:color w:val="000000"/>
+        </w:rPr>
+        <w:t xml:space="preserve"> on your own.</w:t>
       </w:r>
     </w:p>
     <w:p>
@@ -6023,7 +6153,27 @@
           <w:szCs w:val="22"/>
           <w:lang w:val="en-US"/>
         </w:rPr>
-        <w:t xml:space="preserve">Red Hat certification to ensure full alignment with Ansible’s new improved architecture and development. </w:t>
+        <w:t xml:space="preserve">Red Hat certification to ensure full alignment with </w:t>
+      </w:r>
+      <w:proofErr w:type="spellStart"/>
+      <w:r>
+        <w:rPr>
+          <w:rFonts w:ascii="MetricHPE" w:eastAsiaTheme="minorHAnsi" w:hAnsi="MetricHPE" w:cstheme="minorBidi"/>
+          <w:sz w:val="22"/>
+          <w:szCs w:val="22"/>
+          <w:lang w:val="en-US"/>
+        </w:rPr>
+        <w:t>Ansible’s</w:t>
+      </w:r>
+      <w:proofErr w:type="spellEnd"/>
+      <w:r>
+        <w:rPr>
+          <w:rFonts w:ascii="MetricHPE" w:eastAsiaTheme="minorHAnsi" w:hAnsi="MetricHPE" w:cstheme="minorBidi"/>
+          <w:sz w:val="22"/>
+          <w:szCs w:val="22"/>
+          <w:lang w:val="en-US"/>
+        </w:rPr>
+        <w:t xml:space="preserve"> new improved architecture and development. </w:t>
       </w:r>
       <w:r>
         <w:rPr>
@@ -6077,7 +6227,27 @@
           <w:sz w:val="22"/>
           <w:szCs w:val="22"/>
         </w:rPr>
-        <w:t xml:space="preserve">By coupling Ansible’s new </w:t>
+        <w:t xml:space="preserve">By coupling </w:t>
+      </w:r>
+      <w:proofErr w:type="spellStart"/>
+      <w:r>
+        <w:rPr>
+          <w:rFonts w:ascii="MetricHPE" w:hAnsi="MetricHPE"/>
+          <w:color w:val="000000" w:themeColor="text1"/>
+          <w:sz w:val="22"/>
+          <w:szCs w:val="22"/>
+        </w:rPr>
+        <w:t>Ansible’s</w:t>
+      </w:r>
+      <w:proofErr w:type="spellEnd"/>
+      <w:r>
+        <w:rPr>
+          <w:rFonts w:ascii="MetricHPE" w:hAnsi="MetricHPE"/>
+          <w:color w:val="000000" w:themeColor="text1"/>
+          <w:sz w:val="22"/>
+          <w:szCs w:val="22"/>
+        </w:rPr>
+        <w:t xml:space="preserve"> new </w:t>
       </w:r>
       <w:r>
         <w:rPr>
@@ -6377,6 +6547,7 @@
         </w:rPr>
       </w:pPr>
       <w:hyperlink r:id="rId32" w:history="1">
+        <w:proofErr w:type="spellStart"/>
         <w:r>
           <w:rPr>
             <w:rStyle w:val="Hyperlink"/>
@@ -6384,7 +6555,17 @@
             <w:sz w:val="22"/>
             <w:szCs w:val="22"/>
           </w:rPr>
-          <w:t>RedHat Ansible Automation Platform</w:t>
+          <w:t>RedHat</w:t>
+        </w:r>
+        <w:proofErr w:type="spellEnd"/>
+        <w:r>
+          <w:rPr>
+            <w:rStyle w:val="Hyperlink"/>
+            <w:rFonts w:eastAsiaTheme="minorHAnsi"/>
+            <w:sz w:val="22"/>
+            <w:szCs w:val="22"/>
+          </w:rPr>
+          <w:t xml:space="preserve"> Ansible Automation Platform</w:t>
         </w:r>
       </w:hyperlink>
     </w:p>
@@ -6941,7 +7122,7 @@
             </wp:anchor>
           </w:drawing>
         </mc:Choice>
-        <mc:Fallback xmlns:w16se="http://schemas.microsoft.com/office/word/2015/wordml/symex" xmlns:w16="http://schemas.microsoft.com/office/word/2018/wordml" xmlns:w16cid="http://schemas.microsoft.com/office/word/2016/wordml/cid" xmlns:w16cex="http://schemas.microsoft.com/office/word/2018/wordml/cex" xmlns:am3d="http://schemas.microsoft.com/office/drawing/2017/model3d" xmlns:aink="http://schemas.microsoft.com/office/drawing/2016/ink" xmlns:cx8="http://schemas.microsoft.com/office/drawing/2016/5/14/chartex" xmlns:cx7="http://schemas.microsoft.com/office/drawing/2016/5/13/chartex" xmlns:cx6="http://schemas.microsoft.com/office/drawing/2016/5/12/chartex" xmlns:cx5="http://schemas.microsoft.com/office/drawing/2016/5/11/chartex" xmlns:cx4="http://schemas.microsoft.com/office/drawing/2016/5/10/chartex" xmlns:cx3="http://schemas.microsoft.com/office/drawing/2016/5/9/chartex" xmlns:cx2="http://schemas.microsoft.com/office/drawing/2015/10/21/chartex" xmlns:cx1="http://schemas.microsoft.com/office/drawing/2015/9/8/chartex" xmlns:cx="http://schemas.microsoft.com/office/drawing/2014/chartex">
+        <mc:Fallback xmlns:cx="http://schemas.microsoft.com/office/drawing/2014/chartex" xmlns:cx1="http://schemas.microsoft.com/office/drawing/2015/9/8/chartex" xmlns:cx2="http://schemas.microsoft.com/office/drawing/2015/10/21/chartex" xmlns:cx3="http://schemas.microsoft.com/office/drawing/2016/5/9/chartex" xmlns:cx4="http://schemas.microsoft.com/office/drawing/2016/5/10/chartex" xmlns:cx5="http://schemas.microsoft.com/office/drawing/2016/5/11/chartex" xmlns:cx6="http://schemas.microsoft.com/office/drawing/2016/5/12/chartex" xmlns:cx7="http://schemas.microsoft.com/office/drawing/2016/5/13/chartex" xmlns:cx8="http://schemas.microsoft.com/office/drawing/2016/5/14/chartex" xmlns:aink="http://schemas.microsoft.com/office/drawing/2016/ink" xmlns:am3d="http://schemas.microsoft.com/office/drawing/2017/model3d" xmlns:w16cex="http://schemas.microsoft.com/office/word/2018/wordml/cex" xmlns:w16cid="http://schemas.microsoft.com/office/word/2016/wordml/cid" xmlns:w16="http://schemas.microsoft.com/office/word/2018/wordml" xmlns:w16se="http://schemas.microsoft.com/office/word/2015/wordml/symex">
           <w:pict>
             <v:shapetype w14:anchorId="029D267A" id="_x0000_t202" coordsize="21600,21600" o:spt="202" path="m,l,21600r21600,l21600,xe">
               <v:stroke joinstyle="miter"/>
@@ -7127,7 +7308,7 @@
             </wp:anchor>
           </w:drawing>
         </mc:Choice>
-        <mc:Fallback xmlns:w16se="http://schemas.microsoft.com/office/word/2015/wordml/symex" xmlns:w16="http://schemas.microsoft.com/office/word/2018/wordml" xmlns:w16cid="http://schemas.microsoft.com/office/word/2016/wordml/cid" xmlns:w16cex="http://schemas.microsoft.com/office/word/2018/wordml/cex" xmlns:am3d="http://schemas.microsoft.com/office/drawing/2017/model3d" xmlns:aink="http://schemas.microsoft.com/office/drawing/2016/ink" xmlns:cx8="http://schemas.microsoft.com/office/drawing/2016/5/14/chartex" xmlns:cx7="http://schemas.microsoft.com/office/drawing/2016/5/13/chartex" xmlns:cx6="http://schemas.microsoft.com/office/drawing/2016/5/12/chartex" xmlns:cx5="http://schemas.microsoft.com/office/drawing/2016/5/11/chartex" xmlns:cx4="http://schemas.microsoft.com/office/drawing/2016/5/10/chartex" xmlns:cx3="http://schemas.microsoft.com/office/drawing/2016/5/9/chartex" xmlns:cx2="http://schemas.microsoft.com/office/drawing/2015/10/21/chartex" xmlns:cx1="http://schemas.microsoft.com/office/drawing/2015/9/8/chartex" xmlns:cx="http://schemas.microsoft.com/office/drawing/2014/chartex">
+        <mc:Fallback xmlns:cx="http://schemas.microsoft.com/office/drawing/2014/chartex" xmlns:cx1="http://schemas.microsoft.com/office/drawing/2015/9/8/chartex" xmlns:cx2="http://schemas.microsoft.com/office/drawing/2015/10/21/chartex" xmlns:cx3="http://schemas.microsoft.com/office/drawing/2016/5/9/chartex" xmlns:cx4="http://schemas.microsoft.com/office/drawing/2016/5/10/chartex" xmlns:cx5="http://schemas.microsoft.com/office/drawing/2016/5/11/chartex" xmlns:cx6="http://schemas.microsoft.com/office/drawing/2016/5/12/chartex" xmlns:cx7="http://schemas.microsoft.com/office/drawing/2016/5/13/chartex" xmlns:cx8="http://schemas.microsoft.com/office/drawing/2016/5/14/chartex" xmlns:aink="http://schemas.microsoft.com/office/drawing/2016/ink" xmlns:am3d="http://schemas.microsoft.com/office/drawing/2017/model3d" xmlns:w16cex="http://schemas.microsoft.com/office/word/2018/wordml/cex" xmlns:w16cid="http://schemas.microsoft.com/office/word/2016/wordml/cid" xmlns:w16="http://schemas.microsoft.com/office/word/2018/wordml" xmlns:w16se="http://schemas.microsoft.com/office/word/2015/wordml/symex">
           <w:pict>
             <v:shape w14:anchorId="7CB1D6AD" id="Text Box 16665" o:spid="_x0000_s1027" type="#_x0000_t202" style="position:absolute;margin-left:537.3pt;margin-top:29.7pt;width:36.35pt;height:11pt;z-index:-251651072;visibility:visible;mso-wrap-style:square;mso-width-percent:0;mso-height-percent:0;mso-wrap-distance-left:9pt;mso-wrap-distance-top:0;mso-wrap-distance-right:9pt;mso-wrap-distance-bottom:0;mso-position-horizontal:absolute;mso-position-horizontal-relative:page;mso-position-vertical:absolute;mso-position-vertical-relative:page;mso-width-percent:0;mso-height-percent:0;mso-width-relative:page;mso-height-relative:page;v-text-anchor:top" o:gfxdata="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" filled="f" stroked="f">
               <v:textbox inset="0,0,0,0">
@@ -7295,7 +7476,7 @@
             </wp:anchor>
           </w:drawing>
         </mc:Choice>
-        <mc:Fallback xmlns:w16se="http://schemas.microsoft.com/office/word/2015/wordml/symex" xmlns:w16="http://schemas.microsoft.com/office/word/2018/wordml" xmlns:w16cid="http://schemas.microsoft.com/office/word/2016/wordml/cid" xmlns:w16cex="http://schemas.microsoft.com/office/word/2018/wordml/cex" xmlns:am3d="http://schemas.microsoft.com/office/drawing/2017/model3d" xmlns:aink="http://schemas.microsoft.com/office/drawing/2016/ink" xmlns:cx8="http://schemas.microsoft.com/office/drawing/2016/5/14/chartex" xmlns:cx7="http://schemas.microsoft.com/office/drawing/2016/5/13/chartex" xmlns:cx6="http://schemas.microsoft.com/office/drawing/2016/5/12/chartex" xmlns:cx5="http://schemas.microsoft.com/office/drawing/2016/5/11/chartex" xmlns:cx4="http://schemas.microsoft.com/office/drawing/2016/5/10/chartex" xmlns:cx3="http://schemas.microsoft.com/office/drawing/2016/5/9/chartex" xmlns:cx2="http://schemas.microsoft.com/office/drawing/2015/10/21/chartex" xmlns:cx1="http://schemas.microsoft.com/office/drawing/2015/9/8/chartex" xmlns:cx="http://schemas.microsoft.com/office/drawing/2014/chartex">
+        <mc:Fallback xmlns:cx="http://schemas.microsoft.com/office/drawing/2014/chartex" xmlns:cx1="http://schemas.microsoft.com/office/drawing/2015/9/8/chartex" xmlns:cx2="http://schemas.microsoft.com/office/drawing/2015/10/21/chartex" xmlns:cx3="http://schemas.microsoft.com/office/drawing/2016/5/9/chartex" xmlns:cx4="http://schemas.microsoft.com/office/drawing/2016/5/10/chartex" xmlns:cx5="http://schemas.microsoft.com/office/drawing/2016/5/11/chartex" xmlns:cx6="http://schemas.microsoft.com/office/drawing/2016/5/12/chartex" xmlns:cx7="http://schemas.microsoft.com/office/drawing/2016/5/13/chartex" xmlns:cx8="http://schemas.microsoft.com/office/drawing/2016/5/14/chartex" xmlns:aink="http://schemas.microsoft.com/office/drawing/2016/ink" xmlns:am3d="http://schemas.microsoft.com/office/drawing/2017/model3d" xmlns:w16cex="http://schemas.microsoft.com/office/word/2018/wordml/cex" xmlns:w16cid="http://schemas.microsoft.com/office/word/2016/wordml/cid" xmlns:w16="http://schemas.microsoft.com/office/word/2018/wordml" xmlns:w16se="http://schemas.microsoft.com/office/word/2015/wordml/symex">
           <w:pict>
             <v:shapetype w14:anchorId="1967E145" id="_x0000_t202" coordsize="21600,21600" o:spt="202" path="m,l,21600r21600,l21600,xe">
               <v:stroke joinstyle="miter"/>
@@ -13013,7 +13194,7 @@
 </file>
 
 <file path=customXml/itemProps1.xml><?xml version="1.0" encoding="utf-8"?>
-<ds:datastoreItem xmlns:ds="http://schemas.openxmlformats.org/officeDocument/2006/customXml" ds:itemID="{C01C2408-87F5-4419-9930-EDB3D9891AFD}">
+<ds:datastoreItem xmlns:ds="http://schemas.openxmlformats.org/officeDocument/2006/customXml" ds:itemID="{A016969E-2700-4718-8923-1D87A59C7F85}">
   <ds:schemaRefs>
     <ds:schemaRef ds:uri="http://schemas.openxmlformats.org/officeDocument/2006/bibliography"/>
   </ds:schemaRefs>

</xml_diff>